<commit_message>
editing hyperlink to github
</commit_message>
<xml_diff>
--- a/Homework 1/Chad-Kwong-ML2-HM1.docx
+++ b/Homework 1/Chad-Kwong-ML2-HM1.docx
@@ -95,7 +95,19 @@
           <w:rPr>
             <w:rStyle w:val="Hyperlink"/>
           </w:rPr>
-          <w:t>her</w:t>
+          <w:t>h</w:t>
+        </w:r>
+        <w:r>
+          <w:rPr>
+            <w:rStyle w:val="Hyperlink"/>
+          </w:rPr>
+          <w:t>e</w:t>
+        </w:r>
+        <w:r>
+          <w:rPr>
+            <w:rStyle w:val="Hyperlink"/>
+          </w:rPr>
+          <w:t>r</w:t>
         </w:r>
         <w:r>
           <w:rPr>

</xml_diff>